<commit_message>
Pertemuan 1 sampai 4 Done
</commit_message>
<xml_diff>
--- a/Pertemuan 4/08_Pertemuan4_Bagus Satria Putra_1841720146.docx
+++ b/Pertemuan 4/08_Pertemuan4_Bagus Satria Putra_1841720146.docx
@@ -14,42 +14,411 @@
           <w:b/>
           <w:bCs/>
         </w:rPr>
-        <w:t xml:space="preserve">1.4 Pertanyaan Praktikum 1 </w:t>
-      </w:r>
-    </w:p>
-    <w:p>
-      <w:r>
-        <w:t xml:space="preserve">a. Pada langkah 8, sekarang coba kalian ganti class container dengan container-fluid atau sebaliknya pada file "public/index.html" dan lihat apaperbedaannya. </w:t>
-      </w:r>
-    </w:p>
-    <w:p>
-      <w:r>
-        <w:t xml:space="preserve">1. Tampilan seperti apa yang kalian temukan setelah mencoba mengganti nama class tersebut? </w:t>
-      </w:r>
-    </w:p>
-    <w:p>
-      <w:r>
-        <w:t xml:space="preserve">2. Apa perbedaan dari container dan container-fluid ? </w:t>
-      </w:r>
-    </w:p>
-    <w:p>
-      <w:r>
-        <w:t>b. Jika kita ingin meng-import suatu component contoh component bootstrap, akan tetapi component dalam tersebut belum terdapat pada module ReactJS. Apa yang akan dilakukan untuk dapat menggunakan component tersebut? Bagaimana caranya?</w:t>
-      </w:r>
-    </w:p>
-    <w:p>
-      <w:pPr>
-        <w:rPr>
-          <w:b/>
-          <w:bCs/>
-        </w:rPr>
-      </w:pPr>
-      <w:r>
-        <w:rPr>
-          <w:b/>
-          <w:bCs/>
-        </w:rPr>
-        <w:t xml:space="preserve">Jawaban </w:t>
+        <w:t xml:space="preserve">1.4 </w:t>
+      </w:r>
+      <w:proofErr w:type="spellStart"/>
+      <w:r>
+        <w:rPr>
+          <w:b/>
+          <w:bCs/>
+        </w:rPr>
+        <w:t>Pertanyaan</w:t>
+      </w:r>
+      <w:proofErr w:type="spellEnd"/>
+      <w:r>
+        <w:rPr>
+          <w:b/>
+          <w:bCs/>
+        </w:rPr>
+        <w:t xml:space="preserve"> </w:t>
+      </w:r>
+      <w:proofErr w:type="spellStart"/>
+      <w:r>
+        <w:rPr>
+          <w:b/>
+          <w:bCs/>
+        </w:rPr>
+        <w:t>Praktikum</w:t>
+      </w:r>
+      <w:proofErr w:type="spellEnd"/>
+      <w:r>
+        <w:rPr>
+          <w:b/>
+          <w:bCs/>
+        </w:rPr>
+        <w:t xml:space="preserve"> 1 </w:t>
+      </w:r>
+    </w:p>
+    <w:p>
+      <w:r>
+        <w:t xml:space="preserve">a. Pada </w:t>
+      </w:r>
+      <w:proofErr w:type="spellStart"/>
+      <w:r>
+        <w:t>langkah</w:t>
+      </w:r>
+      <w:proofErr w:type="spellEnd"/>
+      <w:r>
+        <w:t xml:space="preserve"> 8, </w:t>
+      </w:r>
+      <w:proofErr w:type="spellStart"/>
+      <w:r>
+        <w:t>sekarang</w:t>
+      </w:r>
+      <w:proofErr w:type="spellEnd"/>
+      <w:r>
+        <w:t xml:space="preserve"> </w:t>
+      </w:r>
+      <w:proofErr w:type="spellStart"/>
+      <w:r>
+        <w:t>coba</w:t>
+      </w:r>
+      <w:proofErr w:type="spellEnd"/>
+      <w:r>
+        <w:t xml:space="preserve"> kalian </w:t>
+      </w:r>
+      <w:proofErr w:type="spellStart"/>
+      <w:r>
+        <w:t>ganti</w:t>
+      </w:r>
+      <w:proofErr w:type="spellEnd"/>
+      <w:r>
+        <w:t xml:space="preserve"> class container </w:t>
+      </w:r>
+      <w:proofErr w:type="spellStart"/>
+      <w:r>
+        <w:t>dengan</w:t>
+      </w:r>
+      <w:proofErr w:type="spellEnd"/>
+      <w:r>
+        <w:t xml:space="preserve"> container-fluid </w:t>
+      </w:r>
+      <w:proofErr w:type="spellStart"/>
+      <w:r>
+        <w:t>atau</w:t>
+      </w:r>
+      <w:proofErr w:type="spellEnd"/>
+      <w:r>
+        <w:t xml:space="preserve"> </w:t>
+      </w:r>
+      <w:proofErr w:type="spellStart"/>
+      <w:r>
+        <w:t>sebaliknya</w:t>
+      </w:r>
+      <w:proofErr w:type="spellEnd"/>
+      <w:r>
+        <w:t xml:space="preserve"> pada file "public/index.html" dan </w:t>
+      </w:r>
+      <w:proofErr w:type="spellStart"/>
+      <w:r>
+        <w:t>lihat</w:t>
+      </w:r>
+      <w:proofErr w:type="spellEnd"/>
+      <w:r>
+        <w:t xml:space="preserve"> </w:t>
+      </w:r>
+      <w:proofErr w:type="spellStart"/>
+      <w:r>
+        <w:t>apaperbedaannya</w:t>
+      </w:r>
+      <w:proofErr w:type="spellEnd"/>
+      <w:r>
+        <w:t xml:space="preserve">. </w:t>
+      </w:r>
+    </w:p>
+    <w:p>
+      <w:r>
+        <w:t xml:space="preserve">1. </w:t>
+      </w:r>
+      <w:proofErr w:type="spellStart"/>
+      <w:r>
+        <w:t>Tampilan</w:t>
+      </w:r>
+      <w:proofErr w:type="spellEnd"/>
+      <w:r>
+        <w:t xml:space="preserve"> </w:t>
+      </w:r>
+      <w:proofErr w:type="spellStart"/>
+      <w:r>
+        <w:t>seperti</w:t>
+      </w:r>
+      <w:proofErr w:type="spellEnd"/>
+      <w:r>
+        <w:t xml:space="preserve"> </w:t>
+      </w:r>
+      <w:proofErr w:type="spellStart"/>
+      <w:r>
+        <w:t>apa</w:t>
+      </w:r>
+      <w:proofErr w:type="spellEnd"/>
+      <w:r>
+        <w:t xml:space="preserve"> yang kalian </w:t>
+      </w:r>
+      <w:proofErr w:type="spellStart"/>
+      <w:r>
+        <w:t>temukan</w:t>
+      </w:r>
+      <w:proofErr w:type="spellEnd"/>
+      <w:r>
+        <w:t xml:space="preserve"> </w:t>
+      </w:r>
+      <w:proofErr w:type="spellStart"/>
+      <w:r>
+        <w:t>setelah</w:t>
+      </w:r>
+      <w:proofErr w:type="spellEnd"/>
+      <w:r>
+        <w:t xml:space="preserve"> </w:t>
+      </w:r>
+      <w:proofErr w:type="spellStart"/>
+      <w:r>
+        <w:t>mencoba</w:t>
+      </w:r>
+      <w:proofErr w:type="spellEnd"/>
+      <w:r>
+        <w:t xml:space="preserve"> </w:t>
+      </w:r>
+      <w:proofErr w:type="spellStart"/>
+      <w:r>
+        <w:t>mengganti</w:t>
+      </w:r>
+      <w:proofErr w:type="spellEnd"/>
+      <w:r>
+        <w:t xml:space="preserve"> </w:t>
+      </w:r>
+      <w:proofErr w:type="spellStart"/>
+      <w:r>
+        <w:t>nama</w:t>
+      </w:r>
+      <w:proofErr w:type="spellEnd"/>
+      <w:r>
+        <w:t xml:space="preserve"> class </w:t>
+      </w:r>
+      <w:proofErr w:type="spellStart"/>
+      <w:r>
+        <w:t>tersebut</w:t>
+      </w:r>
+      <w:proofErr w:type="spellEnd"/>
+      <w:r>
+        <w:t xml:space="preserve">? </w:t>
+      </w:r>
+    </w:p>
+    <w:p>
+      <w:r>
+        <w:t xml:space="preserve">2. </w:t>
+      </w:r>
+      <w:proofErr w:type="spellStart"/>
+      <w:r>
+        <w:t>Apa</w:t>
+      </w:r>
+      <w:proofErr w:type="spellEnd"/>
+      <w:r>
+        <w:t xml:space="preserve"> </w:t>
+      </w:r>
+      <w:proofErr w:type="spellStart"/>
+      <w:r>
+        <w:t>perbedaan</w:t>
+      </w:r>
+      <w:proofErr w:type="spellEnd"/>
+      <w:r>
+        <w:t xml:space="preserve"> </w:t>
+      </w:r>
+      <w:proofErr w:type="spellStart"/>
+      <w:r>
+        <w:t>dari</w:t>
+      </w:r>
+      <w:proofErr w:type="spellEnd"/>
+      <w:r>
+        <w:t xml:space="preserve"> container dan container-</w:t>
+      </w:r>
+      <w:proofErr w:type="gramStart"/>
+      <w:r>
+        <w:t>fluid ?</w:t>
+      </w:r>
+      <w:proofErr w:type="gramEnd"/>
+      <w:r>
+        <w:t xml:space="preserve"> </w:t>
+      </w:r>
+    </w:p>
+    <w:p>
+      <w:r>
+        <w:t xml:space="preserve">b. Jika </w:t>
+      </w:r>
+      <w:proofErr w:type="spellStart"/>
+      <w:r>
+        <w:t>kita</w:t>
+      </w:r>
+      <w:proofErr w:type="spellEnd"/>
+      <w:r>
+        <w:t xml:space="preserve"> </w:t>
+      </w:r>
+      <w:proofErr w:type="spellStart"/>
+      <w:r>
+        <w:t>ingin</w:t>
+      </w:r>
+      <w:proofErr w:type="spellEnd"/>
+      <w:r>
+        <w:t xml:space="preserve"> meng-import </w:t>
+      </w:r>
+      <w:proofErr w:type="spellStart"/>
+      <w:r>
+        <w:t>suatu</w:t>
+      </w:r>
+      <w:proofErr w:type="spellEnd"/>
+      <w:r>
+        <w:t xml:space="preserve"> component </w:t>
+      </w:r>
+      <w:proofErr w:type="spellStart"/>
+      <w:r>
+        <w:t>contoh</w:t>
+      </w:r>
+      <w:proofErr w:type="spellEnd"/>
+      <w:r>
+        <w:t xml:space="preserve"> component bootstrap, </w:t>
+      </w:r>
+      <w:proofErr w:type="spellStart"/>
+      <w:r>
+        <w:t>akan</w:t>
+      </w:r>
+      <w:proofErr w:type="spellEnd"/>
+      <w:r>
+        <w:t xml:space="preserve"> </w:t>
+      </w:r>
+      <w:proofErr w:type="spellStart"/>
+      <w:r>
+        <w:t>tetapi</w:t>
+      </w:r>
+      <w:proofErr w:type="spellEnd"/>
+      <w:r>
+        <w:t xml:space="preserve"> component </w:t>
+      </w:r>
+      <w:proofErr w:type="spellStart"/>
+      <w:r>
+        <w:t>dalam</w:t>
+      </w:r>
+      <w:proofErr w:type="spellEnd"/>
+      <w:r>
+        <w:t xml:space="preserve"> </w:t>
+      </w:r>
+      <w:proofErr w:type="spellStart"/>
+      <w:r>
+        <w:t>tersebut</w:t>
+      </w:r>
+      <w:proofErr w:type="spellEnd"/>
+      <w:r>
+        <w:t xml:space="preserve"> </w:t>
+      </w:r>
+      <w:proofErr w:type="spellStart"/>
+      <w:r>
+        <w:t>belum</w:t>
+      </w:r>
+      <w:proofErr w:type="spellEnd"/>
+      <w:r>
+        <w:t xml:space="preserve"> </w:t>
+      </w:r>
+      <w:proofErr w:type="spellStart"/>
+      <w:r>
+        <w:t>terdapat</w:t>
+      </w:r>
+      <w:proofErr w:type="spellEnd"/>
+      <w:r>
+        <w:t xml:space="preserve"> pada module ReactJS. </w:t>
+      </w:r>
+      <w:proofErr w:type="spellStart"/>
+      <w:r>
+        <w:t>Apa</w:t>
+      </w:r>
+      <w:proofErr w:type="spellEnd"/>
+      <w:r>
+        <w:t xml:space="preserve"> yang </w:t>
+      </w:r>
+      <w:proofErr w:type="spellStart"/>
+      <w:r>
+        <w:t>akan</w:t>
+      </w:r>
+      <w:proofErr w:type="spellEnd"/>
+      <w:r>
+        <w:t xml:space="preserve"> </w:t>
+      </w:r>
+      <w:proofErr w:type="spellStart"/>
+      <w:r>
+        <w:t>dilakukan</w:t>
+      </w:r>
+      <w:proofErr w:type="spellEnd"/>
+      <w:r>
+        <w:t xml:space="preserve"> </w:t>
+      </w:r>
+      <w:proofErr w:type="spellStart"/>
+      <w:r>
+        <w:t>untuk</w:t>
+      </w:r>
+      <w:proofErr w:type="spellEnd"/>
+      <w:r>
+        <w:t xml:space="preserve"> </w:t>
+      </w:r>
+      <w:proofErr w:type="spellStart"/>
+      <w:r>
+        <w:t>dapat</w:t>
+      </w:r>
+      <w:proofErr w:type="spellEnd"/>
+      <w:r>
+        <w:t xml:space="preserve"> </w:t>
+      </w:r>
+      <w:proofErr w:type="spellStart"/>
+      <w:r>
+        <w:t>menggunakan</w:t>
+      </w:r>
+      <w:proofErr w:type="spellEnd"/>
+      <w:r>
+        <w:t xml:space="preserve"> component </w:t>
+      </w:r>
+      <w:proofErr w:type="spellStart"/>
+      <w:r>
+        <w:t>tersebut</w:t>
+      </w:r>
+      <w:proofErr w:type="spellEnd"/>
+      <w:r>
+        <w:t xml:space="preserve">? </w:t>
+      </w:r>
+      <w:proofErr w:type="spellStart"/>
+      <w:r>
+        <w:t>Bagaimana</w:t>
+      </w:r>
+      <w:proofErr w:type="spellEnd"/>
+      <w:r>
+        <w:t xml:space="preserve"> </w:t>
+      </w:r>
+      <w:proofErr w:type="spellStart"/>
+      <w:r>
+        <w:t>caranya</w:t>
+      </w:r>
+      <w:proofErr w:type="spellEnd"/>
+      <w:r>
+        <w:t>?</w:t>
+      </w:r>
+    </w:p>
+    <w:p>
+      <w:pPr>
+        <w:rPr>
+          <w:b/>
+          <w:bCs/>
+        </w:rPr>
+      </w:pPr>
+      <w:proofErr w:type="spellStart"/>
+      <w:r>
+        <w:rPr>
+          <w:b/>
+          <w:bCs/>
+        </w:rPr>
+        <w:t>Jawaban</w:t>
+      </w:r>
+      <w:proofErr w:type="spellEnd"/>
+      <w:r>
+        <w:rPr>
+          <w:b/>
+          <w:bCs/>
+        </w:rPr>
+        <w:t xml:space="preserve"> </w:t>
       </w:r>
     </w:p>
     <w:p>
@@ -246,7 +615,91 @@
         <w:rPr>
           <w:rStyle w:val="hgkelc"/>
         </w:rPr>
-        <w:t xml:space="preserve"> berukuran tidak penuh, dan letaknya di tengah, maka </w:t>
+        <w:t xml:space="preserve"> </w:t>
+      </w:r>
+      <w:proofErr w:type="spellStart"/>
+      <w:r>
+        <w:rPr>
+          <w:rStyle w:val="hgkelc"/>
+        </w:rPr>
+        <w:t>berukuran</w:t>
+      </w:r>
+      <w:proofErr w:type="spellEnd"/>
+      <w:r>
+        <w:rPr>
+          <w:rStyle w:val="hgkelc"/>
+        </w:rPr>
+        <w:t xml:space="preserve"> </w:t>
+      </w:r>
+      <w:proofErr w:type="spellStart"/>
+      <w:r>
+        <w:rPr>
+          <w:rStyle w:val="hgkelc"/>
+        </w:rPr>
+        <w:t>tidak</w:t>
+      </w:r>
+      <w:proofErr w:type="spellEnd"/>
+      <w:r>
+        <w:rPr>
+          <w:rStyle w:val="hgkelc"/>
+        </w:rPr>
+        <w:t xml:space="preserve"> </w:t>
+      </w:r>
+      <w:proofErr w:type="spellStart"/>
+      <w:r>
+        <w:rPr>
+          <w:rStyle w:val="hgkelc"/>
+        </w:rPr>
+        <w:t>penuh</w:t>
+      </w:r>
+      <w:proofErr w:type="spellEnd"/>
+      <w:r>
+        <w:rPr>
+          <w:rStyle w:val="hgkelc"/>
+        </w:rPr>
+        <w:t xml:space="preserve">, dan </w:t>
+      </w:r>
+      <w:proofErr w:type="spellStart"/>
+      <w:r>
+        <w:rPr>
+          <w:rStyle w:val="hgkelc"/>
+        </w:rPr>
+        <w:t>letaknya</w:t>
+      </w:r>
+      <w:proofErr w:type="spellEnd"/>
+      <w:r>
+        <w:rPr>
+          <w:rStyle w:val="hgkelc"/>
+        </w:rPr>
+        <w:t xml:space="preserve"> di </w:t>
+      </w:r>
+      <w:proofErr w:type="spellStart"/>
+      <w:r>
+        <w:rPr>
+          <w:rStyle w:val="hgkelc"/>
+        </w:rPr>
+        <w:t>tengah</w:t>
+      </w:r>
+      <w:proofErr w:type="spellEnd"/>
+      <w:r>
+        <w:rPr>
+          <w:rStyle w:val="hgkelc"/>
+        </w:rPr>
+        <w:t xml:space="preserve">, </w:t>
+      </w:r>
+      <w:proofErr w:type="spellStart"/>
+      <w:r>
+        <w:rPr>
+          <w:rStyle w:val="hgkelc"/>
+        </w:rPr>
+        <w:t>maka</w:t>
+      </w:r>
+      <w:proofErr w:type="spellEnd"/>
+      <w:r>
+        <w:rPr>
+          <w:rStyle w:val="hgkelc"/>
+        </w:rPr>
+        <w:t xml:space="preserve"> </w:t>
       </w:r>
       <w:r>
         <w:rPr>
@@ -274,7 +727,35 @@
         <w:rPr>
           <w:rStyle w:val="hgkelc"/>
         </w:rPr>
-        <w:t xml:space="preserve"> adalah kebalikannya, </w:t>
+        <w:t xml:space="preserve"> </w:t>
+      </w:r>
+      <w:proofErr w:type="spellStart"/>
+      <w:r>
+        <w:rPr>
+          <w:rStyle w:val="hgkelc"/>
+        </w:rPr>
+        <w:t>adalah</w:t>
+      </w:r>
+      <w:proofErr w:type="spellEnd"/>
+      <w:r>
+        <w:rPr>
+          <w:rStyle w:val="hgkelc"/>
+        </w:rPr>
+        <w:t xml:space="preserve"> </w:t>
+      </w:r>
+      <w:proofErr w:type="spellStart"/>
+      <w:r>
+        <w:rPr>
+          <w:rStyle w:val="hgkelc"/>
+        </w:rPr>
+        <w:t>kebalikannya</w:t>
+      </w:r>
+      <w:proofErr w:type="spellEnd"/>
+      <w:r>
+        <w:rPr>
+          <w:rStyle w:val="hgkelc"/>
+        </w:rPr>
+        <w:t xml:space="preserve">, </w:t>
       </w:r>
       <w:r>
         <w:rPr>
@@ -302,7 +783,49 @@
         <w:rPr>
           <w:rStyle w:val="hgkelc"/>
         </w:rPr>
-        <w:t xml:space="preserve"> memiliki lebar penuh.</w:t>
+        <w:t xml:space="preserve"> </w:t>
+      </w:r>
+      <w:proofErr w:type="spellStart"/>
+      <w:r>
+        <w:rPr>
+          <w:rStyle w:val="hgkelc"/>
+        </w:rPr>
+        <w:t>memiliki</w:t>
+      </w:r>
+      <w:proofErr w:type="spellEnd"/>
+      <w:r>
+        <w:rPr>
+          <w:rStyle w:val="hgkelc"/>
+        </w:rPr>
+        <w:t xml:space="preserve"> </w:t>
+      </w:r>
+      <w:proofErr w:type="spellStart"/>
+      <w:r>
+        <w:rPr>
+          <w:rStyle w:val="hgkelc"/>
+        </w:rPr>
+        <w:t>lebar</w:t>
+      </w:r>
+      <w:proofErr w:type="spellEnd"/>
+      <w:r>
+        <w:rPr>
+          <w:rStyle w:val="hgkelc"/>
+        </w:rPr>
+        <w:t xml:space="preserve"> </w:t>
+      </w:r>
+      <w:proofErr w:type="spellStart"/>
+      <w:r>
+        <w:rPr>
+          <w:rStyle w:val="hgkelc"/>
+        </w:rPr>
+        <w:t>penuh</w:t>
+      </w:r>
+      <w:proofErr w:type="spellEnd"/>
+      <w:r>
+        <w:rPr>
+          <w:rStyle w:val="hgkelc"/>
+        </w:rPr>
+        <w:t>.</w:t>
       </w:r>
     </w:p>
     <w:p>
@@ -324,12 +847,72 @@
           <w:rStyle w:val="hgkelc"/>
         </w:rPr>
       </w:pPr>
-      <w:r>
-        <w:rPr>
-          <w:rStyle w:val="hgkelc"/>
-        </w:rPr>
-        <w:t>npm install bootstrap,atau download .zip bootstrap lalu copas di project kita</w:t>
-      </w:r>
+      <w:proofErr w:type="spellStart"/>
+      <w:r>
+        <w:rPr>
+          <w:rStyle w:val="hgkelc"/>
+        </w:rPr>
+        <w:t>npm</w:t>
+      </w:r>
+      <w:proofErr w:type="spellEnd"/>
+      <w:r>
+        <w:rPr>
+          <w:rStyle w:val="hgkelc"/>
+        </w:rPr>
+        <w:t xml:space="preserve"> install </w:t>
+      </w:r>
+      <w:proofErr w:type="spellStart"/>
+      <w:proofErr w:type="gramStart"/>
+      <w:r>
+        <w:rPr>
+          <w:rStyle w:val="hgkelc"/>
+        </w:rPr>
+        <w:t>bootstrap,atau</w:t>
+      </w:r>
+      <w:proofErr w:type="spellEnd"/>
+      <w:proofErr w:type="gramEnd"/>
+      <w:r>
+        <w:rPr>
+          <w:rStyle w:val="hgkelc"/>
+        </w:rPr>
+        <w:t xml:space="preserve"> download .zip bootstrap </w:t>
+      </w:r>
+      <w:proofErr w:type="spellStart"/>
+      <w:r>
+        <w:rPr>
+          <w:rStyle w:val="hgkelc"/>
+        </w:rPr>
+        <w:t>lalu</w:t>
+      </w:r>
+      <w:proofErr w:type="spellEnd"/>
+      <w:r>
+        <w:rPr>
+          <w:rStyle w:val="hgkelc"/>
+        </w:rPr>
+        <w:t xml:space="preserve"> </w:t>
+      </w:r>
+      <w:proofErr w:type="spellStart"/>
+      <w:r>
+        <w:rPr>
+          <w:rStyle w:val="hgkelc"/>
+        </w:rPr>
+        <w:t>copas</w:t>
+      </w:r>
+      <w:proofErr w:type="spellEnd"/>
+      <w:r>
+        <w:rPr>
+          <w:rStyle w:val="hgkelc"/>
+        </w:rPr>
+        <w:t xml:space="preserve"> di project </w:t>
+      </w:r>
+      <w:proofErr w:type="spellStart"/>
+      <w:r>
+        <w:rPr>
+          <w:rStyle w:val="hgkelc"/>
+        </w:rPr>
+        <w:t>kita</w:t>
+      </w:r>
+      <w:proofErr w:type="spellEnd"/>
       <w:r>
         <w:rPr>
           <w:rStyle w:val="hgkelc"/>
@@ -356,32 +939,193 @@
           <w:b/>
           <w:bCs/>
         </w:rPr>
-        <w:t xml:space="preserve">2.2 Pertanyaan Praktikum 2 </w:t>
-      </w:r>
-    </w:p>
-    <w:p>
-      <w:r>
-        <w:t xml:space="preserve">a. Kenapa json-server dijalankan pada port 3001? Kenapa tidak sama-sama dijalankan pada port 3000 seperti project react yang sudah kita buat? </w:t>
-      </w:r>
-    </w:p>
-    <w:p>
-      <w:r>
-        <w:t>b. Bagaimana jadinya kalua kita ganti port json-server menjadi 3000?</w:t>
-      </w:r>
-    </w:p>
-    <w:p>
-      <w:pPr>
-        <w:rPr>
-          <w:b/>
-          <w:bCs/>
-        </w:rPr>
-      </w:pPr>
-      <w:r>
-        <w:rPr>
-          <w:b/>
-          <w:bCs/>
-        </w:rPr>
-        <w:t xml:space="preserve">Jawaban </w:t>
+        <w:t xml:space="preserve">2.2 </w:t>
+      </w:r>
+      <w:proofErr w:type="spellStart"/>
+      <w:r>
+        <w:rPr>
+          <w:b/>
+          <w:bCs/>
+        </w:rPr>
+        <w:t>Pertanyaan</w:t>
+      </w:r>
+      <w:proofErr w:type="spellEnd"/>
+      <w:r>
+        <w:rPr>
+          <w:b/>
+          <w:bCs/>
+        </w:rPr>
+        <w:t xml:space="preserve"> </w:t>
+      </w:r>
+      <w:proofErr w:type="spellStart"/>
+      <w:r>
+        <w:rPr>
+          <w:b/>
+          <w:bCs/>
+        </w:rPr>
+        <w:t>Praktikum</w:t>
+      </w:r>
+      <w:proofErr w:type="spellEnd"/>
+      <w:r>
+        <w:rPr>
+          <w:b/>
+          <w:bCs/>
+        </w:rPr>
+        <w:t xml:space="preserve"> 2 </w:t>
+      </w:r>
+    </w:p>
+    <w:p>
+      <w:r>
+        <w:t xml:space="preserve">a. </w:t>
+      </w:r>
+      <w:proofErr w:type="spellStart"/>
+      <w:r>
+        <w:t>Kenapa</w:t>
+      </w:r>
+      <w:proofErr w:type="spellEnd"/>
+      <w:r>
+        <w:t xml:space="preserve"> json-server </w:t>
+      </w:r>
+      <w:proofErr w:type="spellStart"/>
+      <w:r>
+        <w:t>dijalankan</w:t>
+      </w:r>
+      <w:proofErr w:type="spellEnd"/>
+      <w:r>
+        <w:t xml:space="preserve"> pada port 3001? </w:t>
+      </w:r>
+      <w:proofErr w:type="spellStart"/>
+      <w:r>
+        <w:t>Kenapa</w:t>
+      </w:r>
+      <w:proofErr w:type="spellEnd"/>
+      <w:r>
+        <w:t xml:space="preserve"> </w:t>
+      </w:r>
+      <w:proofErr w:type="spellStart"/>
+      <w:r>
+        <w:t>tidak</w:t>
+      </w:r>
+      <w:proofErr w:type="spellEnd"/>
+      <w:r>
+        <w:t xml:space="preserve"> </w:t>
+      </w:r>
+      <w:proofErr w:type="spellStart"/>
+      <w:r>
+        <w:t>sama-sama</w:t>
+      </w:r>
+      <w:proofErr w:type="spellEnd"/>
+      <w:r>
+        <w:t xml:space="preserve"> </w:t>
+      </w:r>
+      <w:proofErr w:type="spellStart"/>
+      <w:r>
+        <w:t>dijalankan</w:t>
+      </w:r>
+      <w:proofErr w:type="spellEnd"/>
+      <w:r>
+        <w:t xml:space="preserve"> pada port 3000 </w:t>
+      </w:r>
+      <w:proofErr w:type="spellStart"/>
+      <w:r>
+        <w:t>seperti</w:t>
+      </w:r>
+      <w:proofErr w:type="spellEnd"/>
+      <w:r>
+        <w:t xml:space="preserve"> project react yang </w:t>
+      </w:r>
+      <w:proofErr w:type="spellStart"/>
+      <w:r>
+        <w:t>sudah</w:t>
+      </w:r>
+      <w:proofErr w:type="spellEnd"/>
+      <w:r>
+        <w:t xml:space="preserve"> </w:t>
+      </w:r>
+      <w:proofErr w:type="spellStart"/>
+      <w:r>
+        <w:t>kita</w:t>
+      </w:r>
+      <w:proofErr w:type="spellEnd"/>
+      <w:r>
+        <w:t xml:space="preserve"> </w:t>
+      </w:r>
+      <w:proofErr w:type="spellStart"/>
+      <w:r>
+        <w:t>buat</w:t>
+      </w:r>
+      <w:proofErr w:type="spellEnd"/>
+      <w:r>
+        <w:t xml:space="preserve">? </w:t>
+      </w:r>
+    </w:p>
+    <w:p>
+      <w:r>
+        <w:t xml:space="preserve">b. </w:t>
+      </w:r>
+      <w:proofErr w:type="spellStart"/>
+      <w:r>
+        <w:t>Bagaimana</w:t>
+      </w:r>
+      <w:proofErr w:type="spellEnd"/>
+      <w:r>
+        <w:t xml:space="preserve"> </w:t>
+      </w:r>
+      <w:proofErr w:type="spellStart"/>
+      <w:r>
+        <w:t>jadinya</w:t>
+      </w:r>
+      <w:proofErr w:type="spellEnd"/>
+      <w:r>
+        <w:t xml:space="preserve"> kalua </w:t>
+      </w:r>
+      <w:proofErr w:type="spellStart"/>
+      <w:r>
+        <w:t>kita</w:t>
+      </w:r>
+      <w:proofErr w:type="spellEnd"/>
+      <w:r>
+        <w:t xml:space="preserve"> </w:t>
+      </w:r>
+      <w:proofErr w:type="spellStart"/>
+      <w:r>
+        <w:t>ganti</w:t>
+      </w:r>
+      <w:proofErr w:type="spellEnd"/>
+      <w:r>
+        <w:t xml:space="preserve"> port json-server </w:t>
+      </w:r>
+      <w:proofErr w:type="spellStart"/>
+      <w:r>
+        <w:t>menjadi</w:t>
+      </w:r>
+      <w:proofErr w:type="spellEnd"/>
+      <w:r>
+        <w:t xml:space="preserve"> 3000?</w:t>
+      </w:r>
+    </w:p>
+    <w:p>
+      <w:pPr>
+        <w:rPr>
+          <w:b/>
+          <w:bCs/>
+        </w:rPr>
+      </w:pPr>
+      <w:proofErr w:type="spellStart"/>
+      <w:r>
+        <w:rPr>
+          <w:b/>
+          <w:bCs/>
+        </w:rPr>
+        <w:t>Jawaban</w:t>
+      </w:r>
+      <w:proofErr w:type="spellEnd"/>
+      <w:r>
+        <w:rPr>
+          <w:b/>
+          <w:bCs/>
+        </w:rPr>
+        <w:t xml:space="preserve"> </w:t>
       </w:r>
     </w:p>
     <w:p>
@@ -397,8 +1141,101 @@
         </w:rPr>
       </w:pPr>
       <w:r>
-        <w:t>Node-js dengan default maka port 3000 apabila json-server ingin menggunakan port 300 tidak bisa karena port 3000 sudah dipakai oleh node-js</w:t>
-      </w:r>
+        <w:t>Node-</w:t>
+      </w:r>
+      <w:proofErr w:type="spellStart"/>
+      <w:r>
+        <w:t>js</w:t>
+      </w:r>
+      <w:proofErr w:type="spellEnd"/>
+      <w:r>
+        <w:t xml:space="preserve"> </w:t>
+      </w:r>
+      <w:proofErr w:type="spellStart"/>
+      <w:r>
+        <w:t>dengan</w:t>
+      </w:r>
+      <w:proofErr w:type="spellEnd"/>
+      <w:r>
+        <w:t xml:space="preserve"> default </w:t>
+      </w:r>
+      <w:proofErr w:type="spellStart"/>
+      <w:r>
+        <w:t>maka</w:t>
+      </w:r>
+      <w:proofErr w:type="spellEnd"/>
+      <w:r>
+        <w:t xml:space="preserve"> port 3000 </w:t>
+      </w:r>
+      <w:proofErr w:type="spellStart"/>
+      <w:r>
+        <w:t>apabila</w:t>
+      </w:r>
+      <w:proofErr w:type="spellEnd"/>
+      <w:r>
+        <w:t xml:space="preserve"> json-server </w:t>
+      </w:r>
+      <w:proofErr w:type="spellStart"/>
+      <w:r>
+        <w:t>ingin</w:t>
+      </w:r>
+      <w:proofErr w:type="spellEnd"/>
+      <w:r>
+        <w:t xml:space="preserve"> </w:t>
+      </w:r>
+      <w:proofErr w:type="spellStart"/>
+      <w:r>
+        <w:t>menggunakan</w:t>
+      </w:r>
+      <w:proofErr w:type="spellEnd"/>
+      <w:r>
+        <w:t xml:space="preserve"> port 300 </w:t>
+      </w:r>
+      <w:proofErr w:type="spellStart"/>
+      <w:r>
+        <w:t>tidak</w:t>
+      </w:r>
+      <w:proofErr w:type="spellEnd"/>
+      <w:r>
+        <w:t xml:space="preserve"> </w:t>
+      </w:r>
+      <w:proofErr w:type="spellStart"/>
+      <w:r>
+        <w:t>bisa</w:t>
+      </w:r>
+      <w:proofErr w:type="spellEnd"/>
+      <w:r>
+        <w:t xml:space="preserve"> </w:t>
+      </w:r>
+      <w:proofErr w:type="spellStart"/>
+      <w:r>
+        <w:t>karena</w:t>
+      </w:r>
+      <w:proofErr w:type="spellEnd"/>
+      <w:r>
+        <w:t xml:space="preserve"> port 3000 </w:t>
+      </w:r>
+      <w:proofErr w:type="spellStart"/>
+      <w:r>
+        <w:t>sudah</w:t>
+      </w:r>
+      <w:proofErr w:type="spellEnd"/>
+      <w:r>
+        <w:t xml:space="preserve"> </w:t>
+      </w:r>
+      <w:proofErr w:type="spellStart"/>
+      <w:r>
+        <w:t>dipakai</w:t>
+      </w:r>
+      <w:proofErr w:type="spellEnd"/>
+      <w:r>
+        <w:t xml:space="preserve"> oleh node-</w:t>
+      </w:r>
+      <w:proofErr w:type="spellStart"/>
+      <w:r>
+        <w:t>js</w:t>
+      </w:r>
+      <w:proofErr w:type="spellEnd"/>
     </w:p>
     <w:p>
       <w:pPr>
@@ -412,15 +1249,109 @@
           <w:bCs/>
         </w:rPr>
       </w:pPr>
-      <w:r>
-        <w:t>f</w:t>
-      </w:r>
-      <w:r>
-        <w:t>ungsi untuk mendirikan sebuah server REST API tiruan dengan usaha minimal.</w:t>
-      </w:r>
-      <w:r>
-        <w:t>maka kita harus matikan node-js dulu</w:t>
-      </w:r>
+      <w:proofErr w:type="spellStart"/>
+      <w:r>
+        <w:t>fungsi</w:t>
+      </w:r>
+      <w:proofErr w:type="spellEnd"/>
+      <w:r>
+        <w:t xml:space="preserve"> </w:t>
+      </w:r>
+      <w:proofErr w:type="spellStart"/>
+      <w:r>
+        <w:t>untuk</w:t>
+      </w:r>
+      <w:proofErr w:type="spellEnd"/>
+      <w:r>
+        <w:t xml:space="preserve"> </w:t>
+      </w:r>
+      <w:proofErr w:type="spellStart"/>
+      <w:r>
+        <w:t>mendirikan</w:t>
+      </w:r>
+      <w:proofErr w:type="spellEnd"/>
+      <w:r>
+        <w:t xml:space="preserve"> </w:t>
+      </w:r>
+      <w:proofErr w:type="spellStart"/>
+      <w:r>
+        <w:t>sebuah</w:t>
+      </w:r>
+      <w:proofErr w:type="spellEnd"/>
+      <w:r>
+        <w:t xml:space="preserve"> server REST API </w:t>
+      </w:r>
+      <w:proofErr w:type="spellStart"/>
+      <w:r>
+        <w:t>tiruan</w:t>
+      </w:r>
+      <w:proofErr w:type="spellEnd"/>
+      <w:r>
+        <w:t xml:space="preserve"> </w:t>
+      </w:r>
+      <w:proofErr w:type="spellStart"/>
+      <w:r>
+        <w:t>dengan</w:t>
+      </w:r>
+      <w:proofErr w:type="spellEnd"/>
+      <w:r>
+        <w:t xml:space="preserve"> </w:t>
+      </w:r>
+      <w:proofErr w:type="spellStart"/>
+      <w:r>
+        <w:t>usaha</w:t>
+      </w:r>
+      <w:proofErr w:type="spellEnd"/>
+      <w:r>
+        <w:t xml:space="preserve"> </w:t>
+      </w:r>
+      <w:proofErr w:type="spellStart"/>
+      <w:proofErr w:type="gramStart"/>
+      <w:r>
+        <w:t>minimal.maka</w:t>
+      </w:r>
+      <w:proofErr w:type="spellEnd"/>
+      <w:proofErr w:type="gramEnd"/>
+      <w:r>
+        <w:t xml:space="preserve"> </w:t>
+      </w:r>
+      <w:proofErr w:type="spellStart"/>
+      <w:r>
+        <w:t>kita</w:t>
+      </w:r>
+      <w:proofErr w:type="spellEnd"/>
+      <w:r>
+        <w:t xml:space="preserve"> </w:t>
+      </w:r>
+      <w:proofErr w:type="spellStart"/>
+      <w:r>
+        <w:t>harus</w:t>
+      </w:r>
+      <w:proofErr w:type="spellEnd"/>
+      <w:r>
+        <w:t xml:space="preserve"> </w:t>
+      </w:r>
+      <w:proofErr w:type="spellStart"/>
+      <w:r>
+        <w:t>matikan</w:t>
+      </w:r>
+      <w:proofErr w:type="spellEnd"/>
+      <w:r>
+        <w:t xml:space="preserve"> node-</w:t>
+      </w:r>
+      <w:proofErr w:type="spellStart"/>
+      <w:r>
+        <w:t>js</w:t>
+      </w:r>
+      <w:proofErr w:type="spellEnd"/>
+      <w:r>
+        <w:t xml:space="preserve"> </w:t>
+      </w:r>
+      <w:proofErr w:type="spellStart"/>
+      <w:r>
+        <w:t>dulu</w:t>
+      </w:r>
+      <w:proofErr w:type="spellEnd"/>
     </w:p>
     <w:p>
       <w:pPr>
@@ -467,42 +1398,288 @@
           <w:bCs/>
         </w:rPr>
         <w:lastRenderedPageBreak/>
-        <w:t xml:space="preserve">3.2 Pertanyaan Praktikum 3 </w:t>
-      </w:r>
-    </w:p>
-    <w:p>
-      <w:r>
-        <w:t xml:space="preserve">a. Apa yang terjadi setelah kalian klik tombol hapus? </w:t>
-      </w:r>
-    </w:p>
-    <w:p>
-      <w:r>
-        <w:t xml:space="preserve">b. Perhatikan file listArtikel.json, apa yang terjadi pada file tersebut? Kenapa demikian? </w:t>
-      </w:r>
-    </w:p>
-    <w:p>
-      <w:r>
-        <w:t xml:space="preserve">c. Fungsi handleHapusArtikel itu untuk apa? </w:t>
-      </w:r>
-    </w:p>
-    <w:p>
-      <w:r>
-        <w:t>d. Jelaskan perbedaan fungsi componentDidMount() pada Gambar 1.18 dengan fungsi componentDidMount() pada Gambar 3.2 ?</w:t>
-      </w:r>
-    </w:p>
-    <w:p>
-      <w:pPr>
-        <w:rPr>
-          <w:b/>
-          <w:bCs/>
-        </w:rPr>
-      </w:pPr>
-      <w:r>
-        <w:rPr>
-          <w:b/>
-          <w:bCs/>
-        </w:rPr>
-        <w:t xml:space="preserve">Jawaban </w:t>
+        <w:t xml:space="preserve">3.2 </w:t>
+      </w:r>
+      <w:proofErr w:type="spellStart"/>
+      <w:r>
+        <w:rPr>
+          <w:b/>
+          <w:bCs/>
+        </w:rPr>
+        <w:t>Pertanyaan</w:t>
+      </w:r>
+      <w:proofErr w:type="spellEnd"/>
+      <w:r>
+        <w:rPr>
+          <w:b/>
+          <w:bCs/>
+        </w:rPr>
+        <w:t xml:space="preserve"> </w:t>
+      </w:r>
+      <w:proofErr w:type="spellStart"/>
+      <w:r>
+        <w:rPr>
+          <w:b/>
+          <w:bCs/>
+        </w:rPr>
+        <w:t>Praktikum</w:t>
+      </w:r>
+      <w:proofErr w:type="spellEnd"/>
+      <w:r>
+        <w:rPr>
+          <w:b/>
+          <w:bCs/>
+        </w:rPr>
+        <w:t xml:space="preserve"> 3 </w:t>
+      </w:r>
+    </w:p>
+    <w:p>
+      <w:r>
+        <w:t xml:space="preserve">a. </w:t>
+      </w:r>
+      <w:proofErr w:type="spellStart"/>
+      <w:r>
+        <w:t>Apa</w:t>
+      </w:r>
+      <w:proofErr w:type="spellEnd"/>
+      <w:r>
+        <w:t xml:space="preserve"> yang </w:t>
+      </w:r>
+      <w:proofErr w:type="spellStart"/>
+      <w:r>
+        <w:t>terjadi</w:t>
+      </w:r>
+      <w:proofErr w:type="spellEnd"/>
+      <w:r>
+        <w:t xml:space="preserve"> </w:t>
+      </w:r>
+      <w:proofErr w:type="spellStart"/>
+      <w:r>
+        <w:t>setelah</w:t>
+      </w:r>
+      <w:proofErr w:type="spellEnd"/>
+      <w:r>
+        <w:t xml:space="preserve"> kalian </w:t>
+      </w:r>
+      <w:proofErr w:type="spellStart"/>
+      <w:r>
+        <w:t>klik</w:t>
+      </w:r>
+      <w:proofErr w:type="spellEnd"/>
+      <w:r>
+        <w:t xml:space="preserve"> </w:t>
+      </w:r>
+      <w:proofErr w:type="spellStart"/>
+      <w:r>
+        <w:t>tombol</w:t>
+      </w:r>
+      <w:proofErr w:type="spellEnd"/>
+      <w:r>
+        <w:t xml:space="preserve"> </w:t>
+      </w:r>
+      <w:proofErr w:type="spellStart"/>
+      <w:r>
+        <w:t>hapus</w:t>
+      </w:r>
+      <w:proofErr w:type="spellEnd"/>
+      <w:r>
+        <w:t xml:space="preserve">? </w:t>
+      </w:r>
+    </w:p>
+    <w:p>
+      <w:r>
+        <w:t xml:space="preserve">b. </w:t>
+      </w:r>
+      <w:proofErr w:type="spellStart"/>
+      <w:r>
+        <w:t>Perhatikan</w:t>
+      </w:r>
+      <w:proofErr w:type="spellEnd"/>
+      <w:r>
+        <w:t xml:space="preserve"> file </w:t>
+      </w:r>
+      <w:proofErr w:type="spellStart"/>
+      <w:r>
+        <w:t>listArtikel.json</w:t>
+      </w:r>
+      <w:proofErr w:type="spellEnd"/>
+      <w:r>
+        <w:t xml:space="preserve">, </w:t>
+      </w:r>
+      <w:proofErr w:type="spellStart"/>
+      <w:r>
+        <w:t>apa</w:t>
+      </w:r>
+      <w:proofErr w:type="spellEnd"/>
+      <w:r>
+        <w:t xml:space="preserve"> yang </w:t>
+      </w:r>
+      <w:proofErr w:type="spellStart"/>
+      <w:r>
+        <w:t>terjadi</w:t>
+      </w:r>
+      <w:proofErr w:type="spellEnd"/>
+      <w:r>
+        <w:t xml:space="preserve"> pada file </w:t>
+      </w:r>
+      <w:proofErr w:type="spellStart"/>
+      <w:r>
+        <w:t>tersebut</w:t>
+      </w:r>
+      <w:proofErr w:type="spellEnd"/>
+      <w:r>
+        <w:t xml:space="preserve">? </w:t>
+      </w:r>
+      <w:proofErr w:type="spellStart"/>
+      <w:r>
+        <w:t>Kenapa</w:t>
+      </w:r>
+      <w:proofErr w:type="spellEnd"/>
+      <w:r>
+        <w:t xml:space="preserve"> </w:t>
+      </w:r>
+      <w:proofErr w:type="spellStart"/>
+      <w:r>
+        <w:t>demikian</w:t>
+      </w:r>
+      <w:proofErr w:type="spellEnd"/>
+      <w:r>
+        <w:t xml:space="preserve">? </w:t>
+      </w:r>
+    </w:p>
+    <w:p>
+      <w:r>
+        <w:t xml:space="preserve">c. </w:t>
+      </w:r>
+      <w:proofErr w:type="spellStart"/>
+      <w:r>
+        <w:t>Fungsi</w:t>
+      </w:r>
+      <w:proofErr w:type="spellEnd"/>
+      <w:r>
+        <w:t xml:space="preserve"> </w:t>
+      </w:r>
+      <w:proofErr w:type="spellStart"/>
+      <w:r>
+        <w:t>handleHapusArtikel</w:t>
+      </w:r>
+      <w:proofErr w:type="spellEnd"/>
+      <w:r>
+        <w:t xml:space="preserve"> </w:t>
+      </w:r>
+      <w:proofErr w:type="spellStart"/>
+      <w:r>
+        <w:t>itu</w:t>
+      </w:r>
+      <w:proofErr w:type="spellEnd"/>
+      <w:r>
+        <w:t xml:space="preserve"> </w:t>
+      </w:r>
+      <w:proofErr w:type="spellStart"/>
+      <w:r>
+        <w:t>untuk</w:t>
+      </w:r>
+      <w:proofErr w:type="spellEnd"/>
+      <w:r>
+        <w:t xml:space="preserve"> </w:t>
+      </w:r>
+      <w:proofErr w:type="spellStart"/>
+      <w:r>
+        <w:t>apa</w:t>
+      </w:r>
+      <w:proofErr w:type="spellEnd"/>
+      <w:r>
+        <w:t xml:space="preserve">? </w:t>
+      </w:r>
+    </w:p>
+    <w:p>
+      <w:r>
+        <w:t xml:space="preserve">d. </w:t>
+      </w:r>
+      <w:proofErr w:type="spellStart"/>
+      <w:r>
+        <w:t>Jelaskan</w:t>
+      </w:r>
+      <w:proofErr w:type="spellEnd"/>
+      <w:r>
+        <w:t xml:space="preserve"> </w:t>
+      </w:r>
+      <w:proofErr w:type="spellStart"/>
+      <w:r>
+        <w:t>perbedaan</w:t>
+      </w:r>
+      <w:proofErr w:type="spellEnd"/>
+      <w:r>
+        <w:t xml:space="preserve"> </w:t>
+      </w:r>
+      <w:proofErr w:type="spellStart"/>
+      <w:r>
+        <w:t>fungsi</w:t>
+      </w:r>
+      <w:proofErr w:type="spellEnd"/>
+      <w:r>
+        <w:t xml:space="preserve"> </w:t>
+      </w:r>
+      <w:proofErr w:type="spellStart"/>
+      <w:proofErr w:type="gramStart"/>
+      <w:r>
+        <w:t>componentDidMount</w:t>
+      </w:r>
+      <w:proofErr w:type="spellEnd"/>
+      <w:r>
+        <w:t>(</w:t>
+      </w:r>
+      <w:proofErr w:type="gramEnd"/>
+      <w:r>
+        <w:t xml:space="preserve">) pada Gambar 1.18 </w:t>
+      </w:r>
+      <w:proofErr w:type="spellStart"/>
+      <w:r>
+        <w:t>dengan</w:t>
+      </w:r>
+      <w:proofErr w:type="spellEnd"/>
+      <w:r>
+        <w:t xml:space="preserve"> </w:t>
+      </w:r>
+      <w:proofErr w:type="spellStart"/>
+      <w:r>
+        <w:t>fungsi</w:t>
+      </w:r>
+      <w:proofErr w:type="spellEnd"/>
+      <w:r>
+        <w:t xml:space="preserve"> </w:t>
+      </w:r>
+      <w:proofErr w:type="spellStart"/>
+      <w:r>
+        <w:t>componentDidMount</w:t>
+      </w:r>
+      <w:proofErr w:type="spellEnd"/>
+      <w:r>
+        <w:t>() pada Gambar 3.2 ?</w:t>
+      </w:r>
+    </w:p>
+    <w:p>
+      <w:pPr>
+        <w:rPr>
+          <w:b/>
+          <w:bCs/>
+        </w:rPr>
+      </w:pPr>
+      <w:proofErr w:type="spellStart"/>
+      <w:r>
+        <w:rPr>
+          <w:b/>
+          <w:bCs/>
+        </w:rPr>
+        <w:t>Jawaban</w:t>
+      </w:r>
+      <w:proofErr w:type="spellEnd"/>
+      <w:r>
+        <w:rPr>
+          <w:b/>
+          <w:bCs/>
+        </w:rPr>
+        <w:t xml:space="preserve"> </w:t>
       </w:r>
     </w:p>
     <w:p>
@@ -513,9 +1690,19 @@
           <w:numId w:val="2"/>
         </w:numPr>
       </w:pPr>
-      <w:r>
-        <w:t>maka list terhapus</w:t>
-      </w:r>
+      <w:proofErr w:type="spellStart"/>
+      <w:r>
+        <w:t>maka</w:t>
+      </w:r>
+      <w:proofErr w:type="spellEnd"/>
+      <w:r>
+        <w:t xml:space="preserve"> list </w:t>
+      </w:r>
+      <w:proofErr w:type="spellStart"/>
+      <w:r>
+        <w:t>terhapus</w:t>
+      </w:r>
+      <w:proofErr w:type="spellEnd"/>
     </w:p>
     <w:p>
       <w:pPr>
@@ -525,9 +1712,59 @@
           <w:numId w:val="2"/>
         </w:numPr>
       </w:pPr>
-      <w:r>
-        <w:t>apabila klik hapus di server secara otomatis data json di listArtikel terhapus</w:t>
-      </w:r>
+      <w:proofErr w:type="spellStart"/>
+      <w:r>
+        <w:t>apabila</w:t>
+      </w:r>
+      <w:proofErr w:type="spellEnd"/>
+      <w:r>
+        <w:t xml:space="preserve"> </w:t>
+      </w:r>
+      <w:proofErr w:type="spellStart"/>
+      <w:r>
+        <w:t>klik</w:t>
+      </w:r>
+      <w:proofErr w:type="spellEnd"/>
+      <w:r>
+        <w:t xml:space="preserve"> </w:t>
+      </w:r>
+      <w:proofErr w:type="spellStart"/>
+      <w:r>
+        <w:t>hapus</w:t>
+      </w:r>
+      <w:proofErr w:type="spellEnd"/>
+      <w:r>
+        <w:t xml:space="preserve"> di server </w:t>
+      </w:r>
+      <w:proofErr w:type="spellStart"/>
+      <w:r>
+        <w:t>secara</w:t>
+      </w:r>
+      <w:proofErr w:type="spellEnd"/>
+      <w:r>
+        <w:t xml:space="preserve"> </w:t>
+      </w:r>
+      <w:proofErr w:type="spellStart"/>
+      <w:r>
+        <w:t>otomatis</w:t>
+      </w:r>
+      <w:proofErr w:type="spellEnd"/>
+      <w:r>
+        <w:t xml:space="preserve"> data json di </w:t>
+      </w:r>
+      <w:proofErr w:type="spellStart"/>
+      <w:r>
+        <w:t>listArtikel</w:t>
+      </w:r>
+      <w:proofErr w:type="spellEnd"/>
+      <w:r>
+        <w:t xml:space="preserve"> </w:t>
+      </w:r>
+      <w:proofErr w:type="spellStart"/>
+      <w:r>
+        <w:t>terhapus</w:t>
+      </w:r>
+      <w:proofErr w:type="spellEnd"/>
     </w:p>
     <w:p>
       <w:pPr>
@@ -537,8 +1774,141 @@
           <w:numId w:val="2"/>
         </w:numPr>
       </w:pPr>
-      <w:r>
-        <w:t>melakukan panggilan data server lalu menggunakan method DELETE apabila salah satu data terhapus sesuai kita pilih maka langsung menjalankan fungsi ambilDataDariServer untuk melakukan update data json.</w:t>
+      <w:proofErr w:type="spellStart"/>
+      <w:r>
+        <w:t>melakukan</w:t>
+      </w:r>
+      <w:proofErr w:type="spellEnd"/>
+      <w:r>
+        <w:t xml:space="preserve"> </w:t>
+      </w:r>
+      <w:proofErr w:type="spellStart"/>
+      <w:r>
+        <w:t>panggilan</w:t>
+      </w:r>
+      <w:proofErr w:type="spellEnd"/>
+      <w:r>
+        <w:t xml:space="preserve"> data server </w:t>
+      </w:r>
+      <w:proofErr w:type="spellStart"/>
+      <w:r>
+        <w:t>lalu</w:t>
+      </w:r>
+      <w:proofErr w:type="spellEnd"/>
+      <w:r>
+        <w:t xml:space="preserve"> </w:t>
+      </w:r>
+      <w:proofErr w:type="spellStart"/>
+      <w:r>
+        <w:t>menggunakan</w:t>
+      </w:r>
+      <w:proofErr w:type="spellEnd"/>
+      <w:r>
+        <w:t xml:space="preserve"> method DELETE </w:t>
+      </w:r>
+      <w:proofErr w:type="spellStart"/>
+      <w:r>
+        <w:t>apabila</w:t>
+      </w:r>
+      <w:proofErr w:type="spellEnd"/>
+      <w:r>
+        <w:t xml:space="preserve"> salah </w:t>
+      </w:r>
+      <w:proofErr w:type="spellStart"/>
+      <w:r>
+        <w:t>satu</w:t>
+      </w:r>
+      <w:proofErr w:type="spellEnd"/>
+      <w:r>
+        <w:t xml:space="preserve"> data </w:t>
+      </w:r>
+      <w:proofErr w:type="spellStart"/>
+      <w:r>
+        <w:t>terhapus</w:t>
+      </w:r>
+      <w:proofErr w:type="spellEnd"/>
+      <w:r>
+        <w:t xml:space="preserve"> </w:t>
+      </w:r>
+      <w:proofErr w:type="spellStart"/>
+      <w:r>
+        <w:t>sesuai</w:t>
+      </w:r>
+      <w:proofErr w:type="spellEnd"/>
+      <w:r>
+        <w:t xml:space="preserve"> </w:t>
+      </w:r>
+      <w:proofErr w:type="spellStart"/>
+      <w:r>
+        <w:t>kita</w:t>
+      </w:r>
+      <w:proofErr w:type="spellEnd"/>
+      <w:r>
+        <w:t xml:space="preserve"> </w:t>
+      </w:r>
+      <w:proofErr w:type="spellStart"/>
+      <w:r>
+        <w:t>pilih</w:t>
+      </w:r>
+      <w:proofErr w:type="spellEnd"/>
+      <w:r>
+        <w:t xml:space="preserve"> </w:t>
+      </w:r>
+      <w:proofErr w:type="spellStart"/>
+      <w:r>
+        <w:t>maka</w:t>
+      </w:r>
+      <w:proofErr w:type="spellEnd"/>
+      <w:r>
+        <w:t xml:space="preserve"> </w:t>
+      </w:r>
+      <w:proofErr w:type="spellStart"/>
+      <w:r>
+        <w:t>langsung</w:t>
+      </w:r>
+      <w:proofErr w:type="spellEnd"/>
+      <w:r>
+        <w:t xml:space="preserve"> </w:t>
+      </w:r>
+      <w:proofErr w:type="spellStart"/>
+      <w:r>
+        <w:t>menjalankan</w:t>
+      </w:r>
+      <w:proofErr w:type="spellEnd"/>
+      <w:r>
+        <w:t xml:space="preserve"> </w:t>
+      </w:r>
+      <w:proofErr w:type="spellStart"/>
+      <w:r>
+        <w:t>fungsi</w:t>
+      </w:r>
+      <w:proofErr w:type="spellEnd"/>
+      <w:r>
+        <w:t xml:space="preserve"> </w:t>
+      </w:r>
+      <w:proofErr w:type="spellStart"/>
+      <w:r>
+        <w:t>ambilDataDariServer</w:t>
+      </w:r>
+      <w:proofErr w:type="spellEnd"/>
+      <w:r>
+        <w:t xml:space="preserve"> </w:t>
+      </w:r>
+      <w:proofErr w:type="spellStart"/>
+      <w:r>
+        <w:t>untuk</w:t>
+      </w:r>
+      <w:proofErr w:type="spellEnd"/>
+      <w:r>
+        <w:t xml:space="preserve"> </w:t>
+      </w:r>
+      <w:proofErr w:type="spellStart"/>
+      <w:r>
+        <w:t>melakukan</w:t>
+      </w:r>
+      <w:proofErr w:type="spellEnd"/>
+      <w:r>
+        <w:t xml:space="preserve"> update data json.</w:t>
       </w:r>
     </w:p>
     <w:p>
@@ -549,17 +1919,202 @@
           <w:numId w:val="2"/>
         </w:numPr>
       </w:pPr>
-      <w:r>
-        <w:t>componentDidMount pada Gambar 1.18 mengecek Ketika component telah dimounting maka panggil API,dengan mengubah response data dari URL API menjadi sebuah data json,lalu pada akhirnya data json hasilnya di masukkan ke dalam list Artikel pada state</w:t>
+      <w:proofErr w:type="spellStart"/>
+      <w:r>
+        <w:t>componentDidMount</w:t>
+      </w:r>
+      <w:proofErr w:type="spellEnd"/>
+      <w:r>
+        <w:t xml:space="preserve"> pada Gambar 1.18 </w:t>
+      </w:r>
+      <w:proofErr w:type="spellStart"/>
+      <w:r>
+        <w:t>mengecek</w:t>
+      </w:r>
+      <w:proofErr w:type="spellEnd"/>
+      <w:r>
+        <w:t xml:space="preserve"> Ketika component </w:t>
+      </w:r>
+      <w:proofErr w:type="spellStart"/>
+      <w:r>
+        <w:t>telah</w:t>
+      </w:r>
+      <w:proofErr w:type="spellEnd"/>
+      <w:r>
+        <w:t xml:space="preserve"> </w:t>
+      </w:r>
+      <w:proofErr w:type="spellStart"/>
+      <w:r>
+        <w:t>dimounting</w:t>
+      </w:r>
+      <w:proofErr w:type="spellEnd"/>
+      <w:r>
+        <w:t xml:space="preserve"> </w:t>
+      </w:r>
+      <w:proofErr w:type="spellStart"/>
+      <w:r>
+        <w:t>maka</w:t>
+      </w:r>
+      <w:proofErr w:type="spellEnd"/>
+      <w:r>
+        <w:t xml:space="preserve"> </w:t>
+      </w:r>
+      <w:proofErr w:type="spellStart"/>
+      <w:r>
+        <w:t>panggil</w:t>
+      </w:r>
+      <w:proofErr w:type="spellEnd"/>
+      <w:r>
+        <w:t xml:space="preserve"> </w:t>
+      </w:r>
+      <w:proofErr w:type="spellStart"/>
+      <w:proofErr w:type="gramStart"/>
+      <w:r>
+        <w:t>API,dengan</w:t>
+      </w:r>
+      <w:proofErr w:type="spellEnd"/>
+      <w:proofErr w:type="gramEnd"/>
+      <w:r>
+        <w:t xml:space="preserve"> </w:t>
+      </w:r>
+      <w:proofErr w:type="spellStart"/>
+      <w:r>
+        <w:t>mengubah</w:t>
+      </w:r>
+      <w:proofErr w:type="spellEnd"/>
+      <w:r>
+        <w:t xml:space="preserve"> response data </w:t>
+      </w:r>
+      <w:proofErr w:type="spellStart"/>
+      <w:r>
+        <w:t>dari</w:t>
+      </w:r>
+      <w:proofErr w:type="spellEnd"/>
+      <w:r>
+        <w:t xml:space="preserve"> URL API </w:t>
+      </w:r>
+      <w:proofErr w:type="spellStart"/>
+      <w:r>
+        <w:t>menjadi</w:t>
+      </w:r>
+      <w:proofErr w:type="spellEnd"/>
+      <w:r>
+        <w:t xml:space="preserve"> </w:t>
+      </w:r>
+      <w:proofErr w:type="spellStart"/>
+      <w:r>
+        <w:t>sebuah</w:t>
+      </w:r>
+      <w:proofErr w:type="spellEnd"/>
+      <w:r>
+        <w:t xml:space="preserve"> data </w:t>
+      </w:r>
+      <w:proofErr w:type="spellStart"/>
+      <w:r>
+        <w:t>json,lalu</w:t>
+      </w:r>
+      <w:proofErr w:type="spellEnd"/>
+      <w:r>
+        <w:t xml:space="preserve"> pada </w:t>
+      </w:r>
+      <w:proofErr w:type="spellStart"/>
+      <w:r>
+        <w:t>akhirnya</w:t>
+      </w:r>
+      <w:proofErr w:type="spellEnd"/>
+      <w:r>
+        <w:t xml:space="preserve"> data json </w:t>
+      </w:r>
+      <w:proofErr w:type="spellStart"/>
+      <w:r>
+        <w:t>hasilnya</w:t>
+      </w:r>
+      <w:proofErr w:type="spellEnd"/>
+      <w:r>
+        <w:t xml:space="preserve"> di </w:t>
+      </w:r>
+      <w:proofErr w:type="spellStart"/>
+      <w:r>
+        <w:t>masukkan</w:t>
+      </w:r>
+      <w:proofErr w:type="spellEnd"/>
+      <w:r>
+        <w:t xml:space="preserve"> </w:t>
+      </w:r>
+      <w:proofErr w:type="spellStart"/>
+      <w:r>
+        <w:t>ke</w:t>
+      </w:r>
+      <w:proofErr w:type="spellEnd"/>
+      <w:r>
+        <w:t xml:space="preserve"> </w:t>
+      </w:r>
+      <w:proofErr w:type="spellStart"/>
+      <w:r>
+        <w:t>dalam</w:t>
+      </w:r>
+      <w:proofErr w:type="spellEnd"/>
+      <w:r>
+        <w:t xml:space="preserve"> list </w:t>
+      </w:r>
+      <w:proofErr w:type="spellStart"/>
+      <w:r>
+        <w:t>Artikel</w:t>
+      </w:r>
+      <w:proofErr w:type="spellEnd"/>
+      <w:r>
+        <w:t xml:space="preserve"> pada state</w:t>
       </w:r>
       <w:r>
         <w:t xml:space="preserve">. </w:t>
       </w:r>
-      <w:r>
-        <w:t xml:space="preserve">componentDidMount pada Gambar </w:t>
-      </w:r>
-      <w:r>
-        <w:t>3.2 untuk memudahkan dan membuat fungsi sendiri.</w:t>
+      <w:proofErr w:type="spellStart"/>
+      <w:r>
+        <w:t>componentDidMount</w:t>
+      </w:r>
+      <w:proofErr w:type="spellEnd"/>
+      <w:r>
+        <w:t xml:space="preserve"> pada Gambar 3.2 </w:t>
+      </w:r>
+      <w:proofErr w:type="spellStart"/>
+      <w:r>
+        <w:t>untuk</w:t>
+      </w:r>
+      <w:proofErr w:type="spellEnd"/>
+      <w:r>
+        <w:t xml:space="preserve"> </w:t>
+      </w:r>
+      <w:proofErr w:type="spellStart"/>
+      <w:r>
+        <w:t>memudahkan</w:t>
+      </w:r>
+      <w:proofErr w:type="spellEnd"/>
+      <w:r>
+        <w:t xml:space="preserve"> dan </w:t>
+      </w:r>
+      <w:proofErr w:type="spellStart"/>
+      <w:r>
+        <w:t>membuat</w:t>
+      </w:r>
+      <w:proofErr w:type="spellEnd"/>
+      <w:r>
+        <w:t xml:space="preserve"> </w:t>
+      </w:r>
+      <w:proofErr w:type="spellStart"/>
+      <w:r>
+        <w:t>fungsi</w:t>
+      </w:r>
+      <w:proofErr w:type="spellEnd"/>
+      <w:r>
+        <w:t xml:space="preserve"> </w:t>
+      </w:r>
+      <w:proofErr w:type="spellStart"/>
+      <w:r>
+        <w:t>sendiri</w:t>
+      </w:r>
+      <w:proofErr w:type="spellEnd"/>
+      <w:r>
+        <w:t>.</w:t>
       </w:r>
     </w:p>
     <w:p/>
@@ -575,27 +2130,268 @@
           <w:b/>
           <w:bCs/>
         </w:rPr>
-        <w:t xml:space="preserve">4.2 Pertanyaan Praktikum 4 </w:t>
-      </w:r>
-    </w:p>
-    <w:p>
-      <w:r>
-        <w:t>a. Jelaskan apa yang terjadi pada file listArtikel.json sebelum dan setelah melakukan penambahan data? b. Data yang ditampilkan di browser adalah data terbaru berada di posisi atas dan data lama berada di bawah, sedangkan pada file listArtikel.json data terbaru malah berada di bawah. Jelaskan mengapa demikian?</w:t>
-      </w:r>
-    </w:p>
-    <w:p>
-      <w:pPr>
-        <w:rPr>
-          <w:b/>
-          <w:bCs/>
-        </w:rPr>
-      </w:pPr>
-      <w:r>
-        <w:rPr>
-          <w:b/>
-          <w:bCs/>
-        </w:rPr>
-        <w:t xml:space="preserve">Jawaban </w:t>
+        <w:t xml:space="preserve">4.2 </w:t>
+      </w:r>
+      <w:proofErr w:type="spellStart"/>
+      <w:r>
+        <w:rPr>
+          <w:b/>
+          <w:bCs/>
+        </w:rPr>
+        <w:t>Pertanyaan</w:t>
+      </w:r>
+      <w:proofErr w:type="spellEnd"/>
+      <w:r>
+        <w:rPr>
+          <w:b/>
+          <w:bCs/>
+        </w:rPr>
+        <w:t xml:space="preserve"> </w:t>
+      </w:r>
+      <w:proofErr w:type="spellStart"/>
+      <w:r>
+        <w:rPr>
+          <w:b/>
+          <w:bCs/>
+        </w:rPr>
+        <w:t>Praktikum</w:t>
+      </w:r>
+      <w:proofErr w:type="spellEnd"/>
+      <w:r>
+        <w:rPr>
+          <w:b/>
+          <w:bCs/>
+        </w:rPr>
+        <w:t xml:space="preserve"> 4 </w:t>
+      </w:r>
+    </w:p>
+    <w:p>
+      <w:r>
+        <w:t xml:space="preserve">a. </w:t>
+      </w:r>
+      <w:proofErr w:type="spellStart"/>
+      <w:r>
+        <w:t>Jelaskan</w:t>
+      </w:r>
+      <w:proofErr w:type="spellEnd"/>
+      <w:r>
+        <w:t xml:space="preserve"> </w:t>
+      </w:r>
+      <w:proofErr w:type="spellStart"/>
+      <w:r>
+        <w:t>apa</w:t>
+      </w:r>
+      <w:proofErr w:type="spellEnd"/>
+      <w:r>
+        <w:t xml:space="preserve"> yang </w:t>
+      </w:r>
+      <w:proofErr w:type="spellStart"/>
+      <w:r>
+        <w:t>terjadi</w:t>
+      </w:r>
+      <w:proofErr w:type="spellEnd"/>
+      <w:r>
+        <w:t xml:space="preserve"> pada file </w:t>
+      </w:r>
+      <w:proofErr w:type="spellStart"/>
+      <w:r>
+        <w:t>listArtikel.json</w:t>
+      </w:r>
+      <w:proofErr w:type="spellEnd"/>
+      <w:r>
+        <w:t xml:space="preserve"> </w:t>
+      </w:r>
+      <w:proofErr w:type="spellStart"/>
+      <w:r>
+        <w:t>sebelum</w:t>
+      </w:r>
+      <w:proofErr w:type="spellEnd"/>
+      <w:r>
+        <w:t xml:space="preserve"> dan </w:t>
+      </w:r>
+      <w:proofErr w:type="spellStart"/>
+      <w:r>
+        <w:t>setelah</w:t>
+      </w:r>
+      <w:proofErr w:type="spellEnd"/>
+      <w:r>
+        <w:t xml:space="preserve"> </w:t>
+      </w:r>
+      <w:proofErr w:type="spellStart"/>
+      <w:r>
+        <w:t>melakukan</w:t>
+      </w:r>
+      <w:proofErr w:type="spellEnd"/>
+      <w:r>
+        <w:t xml:space="preserve"> </w:t>
+      </w:r>
+      <w:proofErr w:type="spellStart"/>
+      <w:r>
+        <w:t>penambahan</w:t>
+      </w:r>
+      <w:proofErr w:type="spellEnd"/>
+      <w:r>
+        <w:t xml:space="preserve"> data? b. Data yang </w:t>
+      </w:r>
+      <w:proofErr w:type="spellStart"/>
+      <w:r>
+        <w:t>ditampilkan</w:t>
+      </w:r>
+      <w:proofErr w:type="spellEnd"/>
+      <w:r>
+        <w:t xml:space="preserve"> di browser </w:t>
+      </w:r>
+      <w:proofErr w:type="spellStart"/>
+      <w:r>
+        <w:t>adalah</w:t>
+      </w:r>
+      <w:proofErr w:type="spellEnd"/>
+      <w:r>
+        <w:t xml:space="preserve"> data </w:t>
+      </w:r>
+      <w:proofErr w:type="spellStart"/>
+      <w:r>
+        <w:t>terbaru</w:t>
+      </w:r>
+      <w:proofErr w:type="spellEnd"/>
+      <w:r>
+        <w:t xml:space="preserve"> </w:t>
+      </w:r>
+      <w:proofErr w:type="spellStart"/>
+      <w:r>
+        <w:t>berada</w:t>
+      </w:r>
+      <w:proofErr w:type="spellEnd"/>
+      <w:r>
+        <w:t xml:space="preserve"> di </w:t>
+      </w:r>
+      <w:proofErr w:type="spellStart"/>
+      <w:r>
+        <w:t>posisi</w:t>
+      </w:r>
+      <w:proofErr w:type="spellEnd"/>
+      <w:r>
+        <w:t xml:space="preserve"> </w:t>
+      </w:r>
+      <w:proofErr w:type="spellStart"/>
+      <w:r>
+        <w:t>atas</w:t>
+      </w:r>
+      <w:proofErr w:type="spellEnd"/>
+      <w:r>
+        <w:t xml:space="preserve"> dan data lama </w:t>
+      </w:r>
+      <w:proofErr w:type="spellStart"/>
+      <w:r>
+        <w:t>berada</w:t>
+      </w:r>
+      <w:proofErr w:type="spellEnd"/>
+      <w:r>
+        <w:t xml:space="preserve"> di </w:t>
+      </w:r>
+      <w:proofErr w:type="spellStart"/>
+      <w:r>
+        <w:t>bawah</w:t>
+      </w:r>
+      <w:proofErr w:type="spellEnd"/>
+      <w:r>
+        <w:t xml:space="preserve">, </w:t>
+      </w:r>
+      <w:proofErr w:type="spellStart"/>
+      <w:r>
+        <w:t>sedangkan</w:t>
+      </w:r>
+      <w:proofErr w:type="spellEnd"/>
+      <w:r>
+        <w:t xml:space="preserve"> pada file </w:t>
+      </w:r>
+      <w:proofErr w:type="spellStart"/>
+      <w:r>
+        <w:t>listArtikel.json</w:t>
+      </w:r>
+      <w:proofErr w:type="spellEnd"/>
+      <w:r>
+        <w:t xml:space="preserve"> data </w:t>
+      </w:r>
+      <w:proofErr w:type="spellStart"/>
+      <w:r>
+        <w:t>terbaru</w:t>
+      </w:r>
+      <w:proofErr w:type="spellEnd"/>
+      <w:r>
+        <w:t xml:space="preserve"> </w:t>
+      </w:r>
+      <w:proofErr w:type="spellStart"/>
+      <w:r>
+        <w:t>malah</w:t>
+      </w:r>
+      <w:proofErr w:type="spellEnd"/>
+      <w:r>
+        <w:t xml:space="preserve"> </w:t>
+      </w:r>
+      <w:proofErr w:type="spellStart"/>
+      <w:r>
+        <w:t>berada</w:t>
+      </w:r>
+      <w:proofErr w:type="spellEnd"/>
+      <w:r>
+        <w:t xml:space="preserve"> di </w:t>
+      </w:r>
+      <w:proofErr w:type="spellStart"/>
+      <w:r>
+        <w:t>bawah</w:t>
+      </w:r>
+      <w:proofErr w:type="spellEnd"/>
+      <w:r>
+        <w:t xml:space="preserve">. </w:t>
+      </w:r>
+      <w:proofErr w:type="spellStart"/>
+      <w:r>
+        <w:t>Jelaskan</w:t>
+      </w:r>
+      <w:proofErr w:type="spellEnd"/>
+      <w:r>
+        <w:t xml:space="preserve"> </w:t>
+      </w:r>
+      <w:proofErr w:type="spellStart"/>
+      <w:r>
+        <w:t>mengapa</w:t>
+      </w:r>
+      <w:proofErr w:type="spellEnd"/>
+      <w:r>
+        <w:t xml:space="preserve"> </w:t>
+      </w:r>
+      <w:proofErr w:type="spellStart"/>
+      <w:r>
+        <w:t>demikian</w:t>
+      </w:r>
+      <w:proofErr w:type="spellEnd"/>
+      <w:r>
+        <w:t>?</w:t>
+      </w:r>
+    </w:p>
+    <w:p>
+      <w:pPr>
+        <w:rPr>
+          <w:b/>
+          <w:bCs/>
+        </w:rPr>
+      </w:pPr>
+      <w:proofErr w:type="spellStart"/>
+      <w:r>
+        <w:rPr>
+          <w:b/>
+          <w:bCs/>
+        </w:rPr>
+        <w:t>Jawaban</w:t>
+      </w:r>
+      <w:proofErr w:type="spellEnd"/>
+      <w:r>
+        <w:rPr>
+          <w:b/>
+          <w:bCs/>
+        </w:rPr>
+        <w:t xml:space="preserve"> </w:t>
       </w:r>
     </w:p>
     <w:p>
@@ -611,27 +2407,150 @@
           <w:color w:val="FFFFFF" w:themeColor="background1"/>
         </w:rPr>
       </w:pPr>
-      <w:r>
-        <w:t>apabila melakukan penambahan data maka secara otomatis di file listAstikel.json tambah data sendiri,</w:t>
-      </w:r>
-      <w:r>
-        <w:t xml:space="preserve"> </w:t>
-      </w:r>
-      <w:r>
-        <w:t xml:space="preserve">apabila melakukan </w:t>
-      </w:r>
+      <w:proofErr w:type="spellStart"/>
+      <w:r>
+        <w:t>apabila</w:t>
+      </w:r>
+      <w:proofErr w:type="spellEnd"/>
+      <w:r>
+        <w:t xml:space="preserve"> </w:t>
+      </w:r>
+      <w:proofErr w:type="spellStart"/>
+      <w:r>
+        <w:t>melakukan</w:t>
+      </w:r>
+      <w:proofErr w:type="spellEnd"/>
+      <w:r>
+        <w:t xml:space="preserve"> </w:t>
+      </w:r>
+      <w:proofErr w:type="spellStart"/>
+      <w:r>
+        <w:t>penambahan</w:t>
+      </w:r>
+      <w:proofErr w:type="spellEnd"/>
+      <w:r>
+        <w:t xml:space="preserve"> data </w:t>
+      </w:r>
+      <w:proofErr w:type="spellStart"/>
+      <w:r>
+        <w:t>maka</w:t>
+      </w:r>
+      <w:proofErr w:type="spellEnd"/>
+      <w:r>
+        <w:t xml:space="preserve"> </w:t>
+      </w:r>
+      <w:proofErr w:type="spellStart"/>
+      <w:r>
+        <w:t>secara</w:t>
+      </w:r>
+      <w:proofErr w:type="spellEnd"/>
+      <w:r>
+        <w:t xml:space="preserve"> </w:t>
+      </w:r>
+      <w:proofErr w:type="spellStart"/>
+      <w:r>
+        <w:t>otomatis</w:t>
+      </w:r>
+      <w:proofErr w:type="spellEnd"/>
+      <w:r>
+        <w:t xml:space="preserve"> di file </w:t>
+      </w:r>
+      <w:proofErr w:type="spellStart"/>
+      <w:r>
+        <w:t>listAstikel.json</w:t>
+      </w:r>
+      <w:proofErr w:type="spellEnd"/>
+      <w:r>
+        <w:t xml:space="preserve"> </w:t>
+      </w:r>
+      <w:proofErr w:type="spellStart"/>
+      <w:r>
+        <w:t>tambah</w:t>
+      </w:r>
+      <w:proofErr w:type="spellEnd"/>
+      <w:r>
+        <w:t xml:space="preserve"> data </w:t>
+      </w:r>
+      <w:proofErr w:type="spellStart"/>
+      <w:r>
+        <w:t>sendiri</w:t>
+      </w:r>
+      <w:proofErr w:type="spellEnd"/>
+      <w:r>
+        <w:t>,</w:t>
+      </w:r>
+      <w:r>
+        <w:t xml:space="preserve"> </w:t>
+      </w:r>
+      <w:proofErr w:type="spellStart"/>
+      <w:r>
+        <w:t>apabila</w:t>
+      </w:r>
+      <w:proofErr w:type="spellEnd"/>
+      <w:r>
+        <w:t xml:space="preserve"> </w:t>
+      </w:r>
+      <w:proofErr w:type="spellStart"/>
+      <w:r>
+        <w:t>melakukan</w:t>
+      </w:r>
+      <w:proofErr w:type="spellEnd"/>
+      <w:r>
+        <w:t xml:space="preserve"> </w:t>
+      </w:r>
+      <w:proofErr w:type="spellStart"/>
       <w:r>
         <w:t>pengurangan</w:t>
       </w:r>
-      <w:r>
-        <w:t xml:space="preserve"> data maka secara otomatis di file listAstikel.json </w:t>
-      </w:r>
+      <w:proofErr w:type="spellEnd"/>
+      <w:r>
+        <w:t xml:space="preserve"> data </w:t>
+      </w:r>
+      <w:proofErr w:type="spellStart"/>
+      <w:r>
+        <w:t>maka</w:t>
+      </w:r>
+      <w:proofErr w:type="spellEnd"/>
+      <w:r>
+        <w:t xml:space="preserve"> </w:t>
+      </w:r>
+      <w:proofErr w:type="spellStart"/>
+      <w:r>
+        <w:t>secara</w:t>
+      </w:r>
+      <w:proofErr w:type="spellEnd"/>
+      <w:r>
+        <w:t xml:space="preserve"> </w:t>
+      </w:r>
+      <w:proofErr w:type="spellStart"/>
+      <w:r>
+        <w:t>otomatis</w:t>
+      </w:r>
+      <w:proofErr w:type="spellEnd"/>
+      <w:r>
+        <w:t xml:space="preserve"> di file </w:t>
+      </w:r>
+      <w:proofErr w:type="spellStart"/>
+      <w:r>
+        <w:t>listAstikel.json</w:t>
+      </w:r>
+      <w:proofErr w:type="spellEnd"/>
+      <w:r>
+        <w:t xml:space="preserve"> </w:t>
+      </w:r>
+      <w:proofErr w:type="spellStart"/>
       <w:r>
         <w:t>kurang</w:t>
       </w:r>
-      <w:r>
-        <w:t xml:space="preserve"> data sendiri</w:t>
-      </w:r>
+      <w:proofErr w:type="spellEnd"/>
+      <w:r>
+        <w:t xml:space="preserve"> data </w:t>
+      </w:r>
+      <w:proofErr w:type="spellStart"/>
+      <w:r>
+        <w:t>sendiri</w:t>
+      </w:r>
+      <w:proofErr w:type="spellEnd"/>
     </w:p>
     <w:p>
       <w:pPr>
@@ -645,11 +2564,47 @@
           <w:bCs/>
         </w:rPr>
       </w:pPr>
+      <w:proofErr w:type="spellStart"/>
       <w:r>
         <w:rPr>
           <w:color w:val="000000" w:themeColor="text1"/>
         </w:rPr>
-        <w:t xml:space="preserve">dikarenakan kita menulis script </w:t>
+        <w:t>dikarenakan</w:t>
+      </w:r>
+      <w:proofErr w:type="spellEnd"/>
+      <w:r>
+        <w:rPr>
+          <w:color w:val="000000" w:themeColor="text1"/>
+        </w:rPr>
+        <w:t xml:space="preserve"> </w:t>
+      </w:r>
+      <w:proofErr w:type="spellStart"/>
+      <w:r>
+        <w:rPr>
+          <w:color w:val="000000" w:themeColor="text1"/>
+        </w:rPr>
+        <w:t>kita</w:t>
+      </w:r>
+      <w:proofErr w:type="spellEnd"/>
+      <w:r>
+        <w:rPr>
+          <w:color w:val="000000" w:themeColor="text1"/>
+        </w:rPr>
+        <w:t xml:space="preserve"> </w:t>
+      </w:r>
+      <w:proofErr w:type="spellStart"/>
+      <w:r>
+        <w:rPr>
+          <w:color w:val="000000" w:themeColor="text1"/>
+        </w:rPr>
+        <w:t>menulis</w:t>
+      </w:r>
+      <w:proofErr w:type="spellEnd"/>
+      <w:r>
+        <w:rPr>
+          <w:color w:val="000000" w:themeColor="text1"/>
+        </w:rPr>
+        <w:t xml:space="preserve"> script </w:t>
       </w:r>
       <w:r>
         <w:rPr>
@@ -674,7 +2629,411 @@
           <w:sz w:val="21"/>
           <w:szCs w:val="21"/>
         </w:rPr>
-        <w:t>” yang artinya data apabila kita insert maka secara otomatis di list artikel yang terbaru diatas</w:t>
+        <w:t xml:space="preserve">” yang </w:t>
+      </w:r>
+      <w:proofErr w:type="spellStart"/>
+      <w:r>
+        <w:rPr>
+          <w:rFonts w:ascii="Consolas" w:eastAsia="Times New Roman" w:hAnsi="Consolas" w:cs="Times New Roman"/>
+          <w:sz w:val="21"/>
+          <w:szCs w:val="21"/>
+        </w:rPr>
+        <w:t>artinya</w:t>
+      </w:r>
+      <w:proofErr w:type="spellEnd"/>
+      <w:r>
+        <w:rPr>
+          <w:rFonts w:ascii="Consolas" w:eastAsia="Times New Roman" w:hAnsi="Consolas" w:cs="Times New Roman"/>
+          <w:sz w:val="21"/>
+          <w:szCs w:val="21"/>
+        </w:rPr>
+        <w:t xml:space="preserve"> data </w:t>
+      </w:r>
+      <w:proofErr w:type="spellStart"/>
+      <w:r>
+        <w:rPr>
+          <w:rFonts w:ascii="Consolas" w:eastAsia="Times New Roman" w:hAnsi="Consolas" w:cs="Times New Roman"/>
+          <w:sz w:val="21"/>
+          <w:szCs w:val="21"/>
+        </w:rPr>
+        <w:t>apabila</w:t>
+      </w:r>
+      <w:proofErr w:type="spellEnd"/>
+      <w:r>
+        <w:rPr>
+          <w:rFonts w:ascii="Consolas" w:eastAsia="Times New Roman" w:hAnsi="Consolas" w:cs="Times New Roman"/>
+          <w:sz w:val="21"/>
+          <w:szCs w:val="21"/>
+        </w:rPr>
+        <w:t xml:space="preserve"> </w:t>
+      </w:r>
+      <w:proofErr w:type="spellStart"/>
+      <w:r>
+        <w:rPr>
+          <w:rFonts w:ascii="Consolas" w:eastAsia="Times New Roman" w:hAnsi="Consolas" w:cs="Times New Roman"/>
+          <w:sz w:val="21"/>
+          <w:szCs w:val="21"/>
+        </w:rPr>
+        <w:t>kita</w:t>
+      </w:r>
+      <w:proofErr w:type="spellEnd"/>
+      <w:r>
+        <w:rPr>
+          <w:rFonts w:ascii="Consolas" w:eastAsia="Times New Roman" w:hAnsi="Consolas" w:cs="Times New Roman"/>
+          <w:sz w:val="21"/>
+          <w:szCs w:val="21"/>
+        </w:rPr>
+        <w:t xml:space="preserve"> insert </w:t>
+      </w:r>
+      <w:proofErr w:type="spellStart"/>
+      <w:r>
+        <w:rPr>
+          <w:rFonts w:ascii="Consolas" w:eastAsia="Times New Roman" w:hAnsi="Consolas" w:cs="Times New Roman"/>
+          <w:sz w:val="21"/>
+          <w:szCs w:val="21"/>
+        </w:rPr>
+        <w:t>maka</w:t>
+      </w:r>
+      <w:proofErr w:type="spellEnd"/>
+      <w:r>
+        <w:rPr>
+          <w:rFonts w:ascii="Consolas" w:eastAsia="Times New Roman" w:hAnsi="Consolas" w:cs="Times New Roman"/>
+          <w:sz w:val="21"/>
+          <w:szCs w:val="21"/>
+        </w:rPr>
+        <w:t xml:space="preserve"> </w:t>
+      </w:r>
+      <w:proofErr w:type="spellStart"/>
+      <w:r>
+        <w:rPr>
+          <w:rFonts w:ascii="Consolas" w:eastAsia="Times New Roman" w:hAnsi="Consolas" w:cs="Times New Roman"/>
+          <w:sz w:val="21"/>
+          <w:szCs w:val="21"/>
+        </w:rPr>
+        <w:t>secara</w:t>
+      </w:r>
+      <w:proofErr w:type="spellEnd"/>
+      <w:r>
+        <w:rPr>
+          <w:rFonts w:ascii="Consolas" w:eastAsia="Times New Roman" w:hAnsi="Consolas" w:cs="Times New Roman"/>
+          <w:sz w:val="21"/>
+          <w:szCs w:val="21"/>
+        </w:rPr>
+        <w:t xml:space="preserve"> </w:t>
+      </w:r>
+      <w:proofErr w:type="spellStart"/>
+      <w:r>
+        <w:rPr>
+          <w:rFonts w:ascii="Consolas" w:eastAsia="Times New Roman" w:hAnsi="Consolas" w:cs="Times New Roman"/>
+          <w:sz w:val="21"/>
+          <w:szCs w:val="21"/>
+        </w:rPr>
+        <w:t>otomatis</w:t>
+      </w:r>
+      <w:proofErr w:type="spellEnd"/>
+      <w:r>
+        <w:rPr>
+          <w:rFonts w:ascii="Consolas" w:eastAsia="Times New Roman" w:hAnsi="Consolas" w:cs="Times New Roman"/>
+          <w:sz w:val="21"/>
+          <w:szCs w:val="21"/>
+        </w:rPr>
+        <w:t xml:space="preserve"> di list </w:t>
+      </w:r>
+      <w:proofErr w:type="spellStart"/>
+      <w:r>
+        <w:rPr>
+          <w:rFonts w:ascii="Consolas" w:eastAsia="Times New Roman" w:hAnsi="Consolas" w:cs="Times New Roman"/>
+          <w:sz w:val="21"/>
+          <w:szCs w:val="21"/>
+        </w:rPr>
+        <w:t>artikel</w:t>
+      </w:r>
+      <w:proofErr w:type="spellEnd"/>
+      <w:r>
+        <w:rPr>
+          <w:rFonts w:ascii="Consolas" w:eastAsia="Times New Roman" w:hAnsi="Consolas" w:cs="Times New Roman"/>
+          <w:sz w:val="21"/>
+          <w:szCs w:val="21"/>
+        </w:rPr>
+        <w:t xml:space="preserve"> yang </w:t>
+      </w:r>
+      <w:proofErr w:type="spellStart"/>
+      <w:r>
+        <w:rPr>
+          <w:rFonts w:ascii="Consolas" w:eastAsia="Times New Roman" w:hAnsi="Consolas" w:cs="Times New Roman"/>
+          <w:sz w:val="21"/>
+          <w:szCs w:val="21"/>
+        </w:rPr>
+        <w:t>terbaru</w:t>
+      </w:r>
+      <w:proofErr w:type="spellEnd"/>
+      <w:r>
+        <w:rPr>
+          <w:rFonts w:ascii="Consolas" w:eastAsia="Times New Roman" w:hAnsi="Consolas" w:cs="Times New Roman"/>
+          <w:sz w:val="21"/>
+          <w:szCs w:val="21"/>
+        </w:rPr>
+        <w:t xml:space="preserve"> </w:t>
+      </w:r>
+      <w:proofErr w:type="spellStart"/>
+      <w:r>
+        <w:rPr>
+          <w:rFonts w:ascii="Consolas" w:eastAsia="Times New Roman" w:hAnsi="Consolas" w:cs="Times New Roman"/>
+          <w:sz w:val="21"/>
+          <w:szCs w:val="21"/>
+        </w:rPr>
+        <w:t>diatas</w:t>
+      </w:r>
+      <w:proofErr w:type="spellEnd"/>
+    </w:p>
+    <w:p>
+      <w:pPr>
+        <w:rPr>
+          <w:b/>
+          <w:bCs/>
+        </w:rPr>
+      </w:pPr>
+    </w:p>
+    <w:p>
+      <w:pPr>
+        <w:rPr>
+          <w:b/>
+          <w:bCs/>
+        </w:rPr>
+      </w:pPr>
+    </w:p>
+    <w:p>
+      <w:pPr>
+        <w:rPr>
+          <w:b/>
+          <w:bCs/>
+        </w:rPr>
+      </w:pPr>
+    </w:p>
+    <w:p>
+      <w:pPr>
+        <w:rPr>
+          <w:b/>
+          <w:bCs/>
+        </w:rPr>
+      </w:pPr>
+    </w:p>
+    <w:p>
+      <w:pPr>
+        <w:rPr>
+          <w:b/>
+          <w:bCs/>
+        </w:rPr>
+      </w:pPr>
+    </w:p>
+    <w:p>
+      <w:pPr>
+        <w:rPr>
+          <w:b/>
+          <w:bCs/>
+        </w:rPr>
+      </w:pPr>
+    </w:p>
+    <w:p>
+      <w:pPr>
+        <w:ind w:left="3600"/>
+        <w:rPr>
+          <w:b/>
+          <w:bCs/>
+        </w:rPr>
+      </w:pPr>
+      <w:r>
+        <w:rPr>
+          <w:b/>
+          <w:bCs/>
+        </w:rPr>
+        <w:lastRenderedPageBreak/>
+        <w:t xml:space="preserve">TUGAS PRAKTIKUM </w:t>
+      </w:r>
+    </w:p>
+    <w:p>
+      <w:pPr>
+        <w:jc w:val="both"/>
+        <w:rPr>
+          <w:b/>
+          <w:bCs/>
+        </w:rPr>
+      </w:pPr>
+      <w:proofErr w:type="spellStart"/>
+      <w:r>
+        <w:t>Buatlah</w:t>
+      </w:r>
+      <w:proofErr w:type="spellEnd"/>
+      <w:r>
+        <w:t xml:space="preserve"> program </w:t>
+      </w:r>
+      <w:proofErr w:type="spellStart"/>
+      <w:r>
+        <w:t>menggunakan</w:t>
+      </w:r>
+      <w:proofErr w:type="spellEnd"/>
+      <w:r>
+        <w:t xml:space="preserve"> Fake API (JSON Server) </w:t>
+      </w:r>
+      <w:proofErr w:type="spellStart"/>
+      <w:r>
+        <w:t>tentang</w:t>
+      </w:r>
+      <w:proofErr w:type="spellEnd"/>
+      <w:r>
+        <w:t xml:space="preserve"> </w:t>
+      </w:r>
+      <w:proofErr w:type="spellStart"/>
+      <w:r>
+        <w:t>pendataan</w:t>
+      </w:r>
+      <w:proofErr w:type="spellEnd"/>
+      <w:r>
+        <w:t xml:space="preserve"> </w:t>
+      </w:r>
+      <w:proofErr w:type="spellStart"/>
+      <w:r>
+        <w:t>Mahasiswa</w:t>
+      </w:r>
+      <w:proofErr w:type="spellEnd"/>
+      <w:r>
+        <w:t xml:space="preserve"> </w:t>
+      </w:r>
+      <w:proofErr w:type="spellStart"/>
+      <w:r>
+        <w:t>aktif</w:t>
+      </w:r>
+      <w:proofErr w:type="spellEnd"/>
+      <w:r>
+        <w:t>/</w:t>
+      </w:r>
+      <w:proofErr w:type="spellStart"/>
+      <w:r>
+        <w:t>cuti</w:t>
+      </w:r>
+      <w:proofErr w:type="spellEnd"/>
+      <w:r>
+        <w:t xml:space="preserve">/lulus di </w:t>
+      </w:r>
+      <w:proofErr w:type="spellStart"/>
+      <w:r>
+        <w:t>Jurusan</w:t>
+      </w:r>
+      <w:proofErr w:type="spellEnd"/>
+      <w:r>
+        <w:t xml:space="preserve"> </w:t>
+      </w:r>
+      <w:proofErr w:type="spellStart"/>
+      <w:r>
+        <w:t>Teknologi</w:t>
+      </w:r>
+      <w:proofErr w:type="spellEnd"/>
+      <w:r>
+        <w:t xml:space="preserve"> </w:t>
+      </w:r>
+      <w:proofErr w:type="spellStart"/>
+      <w:r>
+        <w:t>Informasi</w:t>
+      </w:r>
+      <w:proofErr w:type="spellEnd"/>
+      <w:r>
+        <w:t xml:space="preserve">. </w:t>
+      </w:r>
+      <w:proofErr w:type="spellStart"/>
+      <w:r>
+        <w:t>Atribut-atribut</w:t>
+      </w:r>
+      <w:proofErr w:type="spellEnd"/>
+      <w:r>
+        <w:t xml:space="preserve"> yang </w:t>
+      </w:r>
+      <w:proofErr w:type="spellStart"/>
+      <w:r>
+        <w:t>ada</w:t>
+      </w:r>
+      <w:proofErr w:type="spellEnd"/>
+      <w:r>
+        <w:t xml:space="preserve"> </w:t>
+      </w:r>
+      <w:proofErr w:type="spellStart"/>
+      <w:r>
+        <w:t>dari</w:t>
+      </w:r>
+      <w:proofErr w:type="spellEnd"/>
+      <w:r>
+        <w:t xml:space="preserve"> </w:t>
+      </w:r>
+      <w:proofErr w:type="spellStart"/>
+      <w:r>
+        <w:t>mahasiswa</w:t>
+      </w:r>
+      <w:proofErr w:type="spellEnd"/>
+      <w:r>
+        <w:t xml:space="preserve"> </w:t>
+      </w:r>
+      <w:proofErr w:type="spellStart"/>
+      <w:r>
+        <w:t>adalah</w:t>
+      </w:r>
+      <w:proofErr w:type="spellEnd"/>
+      <w:r>
+        <w:t xml:space="preserve"> NIM, </w:t>
+      </w:r>
+      <w:proofErr w:type="spellStart"/>
+      <w:r>
+        <w:t>nama</w:t>
+      </w:r>
+      <w:proofErr w:type="spellEnd"/>
+      <w:r>
+        <w:t xml:space="preserve">, </w:t>
+      </w:r>
+      <w:proofErr w:type="spellStart"/>
+      <w:r>
+        <w:t>alamat</w:t>
+      </w:r>
+      <w:proofErr w:type="spellEnd"/>
+      <w:r>
+        <w:t xml:space="preserve">, no hp, </w:t>
+      </w:r>
+      <w:proofErr w:type="spellStart"/>
+      <w:r>
+        <w:t>tahun</w:t>
+      </w:r>
+      <w:proofErr w:type="spellEnd"/>
+      <w:r>
+        <w:t xml:space="preserve"> Angkatan, dan status. </w:t>
+      </w:r>
+      <w:proofErr w:type="spellStart"/>
+      <w:r>
+        <w:t>Buatlah</w:t>
+      </w:r>
+      <w:proofErr w:type="spellEnd"/>
+      <w:r>
+        <w:t xml:space="preserve"> </w:t>
+      </w:r>
+      <w:proofErr w:type="spellStart"/>
+      <w:r>
+        <w:t>aplikasi</w:t>
+      </w:r>
+      <w:proofErr w:type="spellEnd"/>
+      <w:r>
+        <w:t xml:space="preserve"> yang </w:t>
+      </w:r>
+      <w:proofErr w:type="spellStart"/>
+      <w:r>
+        <w:t>menggunakan</w:t>
+      </w:r>
+      <w:proofErr w:type="spellEnd"/>
+      <w:r>
+        <w:t xml:space="preserve"> API </w:t>
+      </w:r>
+      <w:proofErr w:type="spellStart"/>
+      <w:r>
+        <w:t>dengan</w:t>
+      </w:r>
+      <w:proofErr w:type="spellEnd"/>
+      <w:r>
+        <w:t xml:space="preserve"> method GET, DELETE, dan POST.</w:t>
       </w:r>
     </w:p>
     <w:p>

</xml_diff>